<commit_message>
changes in resumes and technical questions
</commit_message>
<xml_diff>
--- a/Mysite/Resumes/General Electric/EduardoGutarra.docx
+++ b/Mysite/Resumes/General Electric/EduardoGutarra.docx
@@ -1,6 +1,6 @@
 
 <file path=word/document.xml><?xml version="1.0" encoding="utf-8"?>
-<w:document xmlns:ve="http://schemas.openxmlformats.org/markup-compatibility/2006" xmlns:o="urn:schemas-microsoft-com:office:office" xmlns:r="http://schemas.openxmlformats.org/officeDocument/2006/relationships" xmlns:m="http://schemas.openxmlformats.org/officeDocument/2006/math" xmlns:v="urn:schemas-microsoft-com:vml" xmlns:wp="http://schemas.openxmlformats.org/drawingml/2006/wordprocessingDrawing" xmlns:w10="urn:schemas-microsoft-com:office:word" xmlns:w="http://schemas.openxmlformats.org/wordprocessingml/2006/main" xmlns:wne="http://schemas.microsoft.com/office/word/2006/wordml">
+<w:document xmlns:wpc="http://schemas.microsoft.com/office/word/2010/wordprocessingCanvas" xmlns:mc="http://schemas.openxmlformats.org/markup-compatibility/2006" xmlns:o="urn:schemas-microsoft-com:office:office" xmlns:r="http://schemas.openxmlformats.org/officeDocument/2006/relationships" xmlns:m="http://schemas.openxmlformats.org/officeDocument/2006/math" xmlns:v="urn:schemas-microsoft-com:vml" xmlns:wp14="http://schemas.microsoft.com/office/word/2010/wordprocessingDrawing" xmlns:wp="http://schemas.openxmlformats.org/drawingml/2006/wordprocessingDrawing" xmlns:w10="urn:schemas-microsoft-com:office:word" xmlns:w="http://schemas.openxmlformats.org/wordprocessingml/2006/main" xmlns:w14="http://schemas.microsoft.com/office/word/2010/wordml" xmlns:wpg="http://schemas.microsoft.com/office/word/2010/wordprocessingGroup" xmlns:wpi="http://schemas.microsoft.com/office/word/2010/wordprocessingInk" xmlns:wne="http://schemas.microsoft.com/office/word/2006/wordml" xmlns:wps="http://schemas.microsoft.com/office/word/2010/wordprocessingShape" mc:Ignorable="w14 wp14">
   <w:body>
     <w:p>
       <w:pPr>
@@ -8,7 +8,7 @@
         <w:pBdr>
           <w:bottom w:val="single" w:sz="8" w:space="2" w:color="B83D68"/>
         </w:pBdr>
-        <w:spacing w:afterLines="40"/>
+        <w:spacing w:afterLines="40" w:after="96"/>
         <w:rPr>
           <w:rFonts w:ascii="Trebuchet MS" w:hAnsi="Trebuchet MS"/>
           <w:color w:val="auto"/>
@@ -39,7 +39,7 @@
       <w:tblPr>
         <w:tblW w:w="0" w:type="auto"/>
         <w:tblInd w:w="108" w:type="dxa"/>
-        <w:tblLook w:val="04A0"/>
+        <w:tblLook w:val="04A0" w:firstRow="1" w:lastRow="0" w:firstColumn="1" w:lastColumn="0" w:noHBand="0" w:noVBand="1"/>
       </w:tblPr>
       <w:tblGrid>
         <w:gridCol w:w="4811"/>
@@ -415,7 +415,7 @@
       <w:tblPr>
         <w:tblW w:w="0" w:type="auto"/>
         <w:tblInd w:w="108" w:type="dxa"/>
-        <w:tblLook w:val="04A0"/>
+        <w:tblLook w:val="04A0" w:firstRow="1" w:lastRow="0" w:firstColumn="1" w:lastColumn="0" w:noHBand="0" w:noVBand="1"/>
       </w:tblPr>
       <w:tblGrid>
         <w:gridCol w:w="3060"/>
@@ -685,7 +685,7 @@
               </w:rPr>
               <w:t xml:space="preserve">Thesis: </w:t>
             </w:r>
-            <w:hyperlink r:id="rId7" w:history="1">
+            <w:hyperlink r:id="rId8" w:history="1">
               <w:r>
                 <w:rPr>
                   <w:rStyle w:val="Hyperlink"/>
@@ -702,7 +702,26 @@
                   <w:sz w:val="20"/>
                   <w:szCs w:val="20"/>
                 </w:rPr>
-                <w:t>Simulator of P-Waves using Seismic Uni</w:t>
+                <w:t>Simulator of P-Waves</w:t>
+              </w:r>
+            </w:hyperlink>
+            <w:r>
+              <w:rPr>
+                <w:rFonts w:ascii="Trebuchet MS" w:hAnsi="Trebuchet MS"/>
+                <w:sz w:val="20"/>
+                <w:szCs w:val="20"/>
+              </w:rPr>
+              <w:t xml:space="preserve"> using </w:t>
+            </w:r>
+            <w:hyperlink r:id="rId9" w:history="1">
+              <w:r>
+                <w:rPr>
+                  <w:rStyle w:val="Hyperlink"/>
+                  <w:rFonts w:ascii="Trebuchet MS" w:hAnsi="Trebuchet MS"/>
+                  <w:sz w:val="20"/>
+                  <w:szCs w:val="20"/>
+                </w:rPr>
+                <w:t>Seismic Uni</w:t>
               </w:r>
               <w:r>
                 <w:rPr>
@@ -736,7 +755,62 @@
                 <w:sz w:val="20"/>
                 <w:szCs w:val="20"/>
               </w:rPr>
-              <w:t>veloped a program to emulate the behaviour of P-waves as they travel towards the center of the Earth.</w:t>
+              <w:t>veloped program</w:t>
+            </w:r>
+            <w:r>
+              <w:rPr>
+                <w:rFonts w:ascii="Trebuchet MS" w:hAnsi="Trebuchet MS"/>
+                <w:sz w:val="20"/>
+                <w:szCs w:val="20"/>
+              </w:rPr>
+              <w:t xml:space="preserve"> with C++ and </w:t>
+            </w:r>
+            <w:hyperlink r:id="rId10" w:history="1">
+              <w:proofErr w:type="spellStart"/>
+              <w:r>
+                <w:rPr>
+                  <w:rStyle w:val="Hyperlink"/>
+                  <w:rFonts w:ascii="Trebuchet MS" w:hAnsi="Trebuchet MS"/>
+                  <w:sz w:val="20"/>
+                  <w:szCs w:val="20"/>
+                </w:rPr>
+                <w:t>Qt</w:t>
+              </w:r>
+              <w:proofErr w:type="spellEnd"/>
+              <w:r>
+                <w:rPr>
+                  <w:rStyle w:val="Hyperlink"/>
+                  <w:rFonts w:ascii="Trebuchet MS" w:hAnsi="Trebuchet MS"/>
+                  <w:sz w:val="20"/>
+                  <w:szCs w:val="20"/>
+                </w:rPr>
+                <w:t xml:space="preserve"> </w:t>
+              </w:r>
+              <w:r>
+                <w:rPr>
+                  <w:rStyle w:val="Hyperlink"/>
+                  <w:rFonts w:ascii="Trebuchet MS" w:hAnsi="Trebuchet MS"/>
+                  <w:sz w:val="20"/>
+                  <w:szCs w:val="20"/>
+                </w:rPr>
+                <w:t>project</w:t>
+              </w:r>
+            </w:hyperlink>
+            <w:r>
+              <w:rPr>
+                <w:rFonts w:ascii="Trebuchet MS" w:hAnsi="Trebuchet MS"/>
+                <w:sz w:val="20"/>
+                <w:szCs w:val="20"/>
+              </w:rPr>
+              <w:t xml:space="preserve"> </w:t>
+            </w:r>
+            <w:r>
+              <w:rPr>
+                <w:rFonts w:ascii="Trebuchet MS" w:hAnsi="Trebuchet MS"/>
+                <w:sz w:val="20"/>
+                <w:szCs w:val="20"/>
+              </w:rPr>
+              <w:t>to emulate P-waves as they travel towards the center of the Earth.</w:t>
             </w:r>
           </w:p>
           <w:p>
@@ -830,7 +904,7 @@
       <w:tblPr>
         <w:tblW w:w="0" w:type="auto"/>
         <w:tblInd w:w="108" w:type="dxa"/>
-        <w:tblLook w:val="04A0"/>
+        <w:tblLook w:val="04A0" w:firstRow="1" w:lastRow="0" w:firstColumn="1" w:lastColumn="0" w:noHBand="0" w:noVBand="1"/>
       </w:tblPr>
       <w:tblGrid>
         <w:gridCol w:w="3060"/>
@@ -913,15 +987,7 @@
                 <w:sz w:val="20"/>
                 <w:szCs w:val="20"/>
               </w:rPr>
-              <w:t>C#. NET</w:t>
-            </w:r>
-            <w:r>
-              <w:rPr>
-                <w:rFonts w:ascii="Trebuchet MS" w:hAnsi="Trebuchet MS"/>
-                <w:sz w:val="20"/>
-                <w:szCs w:val="20"/>
-              </w:rPr>
-              <w:t xml:space="preserve">, Java, </w:t>
+              <w:t xml:space="preserve">Java, </w:t>
             </w:r>
             <w:r>
               <w:rPr>
@@ -930,6 +996,14 @@
                 <w:szCs w:val="20"/>
               </w:rPr>
               <w:t xml:space="preserve">C/C++, </w:t>
+            </w:r>
+            <w:r>
+              <w:rPr>
+                <w:rFonts w:ascii="Trebuchet MS" w:hAnsi="Trebuchet MS"/>
+                <w:sz w:val="20"/>
+                <w:szCs w:val="20"/>
+              </w:rPr>
+              <w:t xml:space="preserve">C#. NET, </w:t>
             </w:r>
             <w:r>
               <w:rPr>
@@ -1044,6 +1118,14 @@
                 <w:sz w:val="20"/>
                 <w:szCs w:val="20"/>
               </w:rPr>
+              <w:t>R2</w:t>
+            </w:r>
+            <w:r>
+              <w:rPr>
+                <w:rFonts w:ascii="Trebuchet MS" w:hAnsi="Trebuchet MS"/>
+                <w:sz w:val="20"/>
+                <w:szCs w:val="20"/>
+              </w:rPr>
               <w:t>, MySQL</w:t>
             </w:r>
           </w:p>
@@ -1126,14 +1208,6 @@
                 <w:sz w:val="20"/>
                 <w:szCs w:val="20"/>
               </w:rPr>
-              <w:t xml:space="preserve">Familiar with </w:t>
-            </w:r>
-            <w:r>
-              <w:rPr>
-                <w:rFonts w:ascii="Trebuchet MS" w:hAnsi="Trebuchet MS"/>
-                <w:sz w:val="20"/>
-                <w:szCs w:val="20"/>
-              </w:rPr>
               <w:t>W</w:t>
             </w:r>
             <w:r>
@@ -1231,15 +1305,47 @@
                 <w:sz w:val="20"/>
                 <w:szCs w:val="20"/>
               </w:rPr>
-              <w:t>Subversion, Eclipse,</w:t>
-            </w:r>
-            <w:r>
-              <w:rPr>
-                <w:rFonts w:ascii="Trebuchet MS" w:hAnsi="Trebuchet MS"/>
-                <w:sz w:val="20"/>
-                <w:szCs w:val="20"/>
-              </w:rPr>
-              <w:t xml:space="preserve"> Visual </w:t>
+              <w:t>Subversion,</w:t>
+            </w:r>
+            <w:r>
+              <w:rPr>
+                <w:rFonts w:ascii="Trebuchet MS" w:hAnsi="Trebuchet MS"/>
+                <w:sz w:val="20"/>
+                <w:szCs w:val="20"/>
+              </w:rPr>
+              <w:t xml:space="preserve"> Git, </w:t>
+            </w:r>
+            <w:r>
+              <w:rPr>
+                <w:rFonts w:ascii="Trebuchet MS" w:hAnsi="Trebuchet MS"/>
+                <w:sz w:val="20"/>
+                <w:szCs w:val="20"/>
+              </w:rPr>
+              <w:t>Eclipse,</w:t>
+            </w:r>
+            <w:r>
+              <w:rPr>
+                <w:rFonts w:ascii="Trebuchet MS" w:hAnsi="Trebuchet MS"/>
+                <w:sz w:val="20"/>
+                <w:szCs w:val="20"/>
+              </w:rPr>
+              <w:t xml:space="preserve"> </w:t>
+            </w:r>
+            <w:r>
+              <w:rPr>
+                <w:rFonts w:ascii="Trebuchet MS" w:hAnsi="Trebuchet MS"/>
+                <w:sz w:val="20"/>
+                <w:szCs w:val="20"/>
+              </w:rPr>
+              <w:t xml:space="preserve">Visual Studio, </w:t>
+            </w:r>
+            <w:r>
+              <w:rPr>
+                <w:rFonts w:ascii="Trebuchet MS" w:hAnsi="Trebuchet MS"/>
+                <w:sz w:val="20"/>
+                <w:szCs w:val="20"/>
+              </w:rPr>
+              <w:t xml:space="preserve">Visual </w:t>
             </w:r>
             <w:proofErr w:type="spellStart"/>
             <w:r>
@@ -1274,7 +1380,7 @@
                 <w:sz w:val="20"/>
                 <w:szCs w:val="20"/>
               </w:rPr>
-              <w:t>Matlab</w:t>
+              <w:t>Qt</w:t>
             </w:r>
             <w:proofErr w:type="spellEnd"/>
             <w:r>
@@ -1283,7 +1389,15 @@
                 <w:sz w:val="20"/>
                 <w:szCs w:val="20"/>
               </w:rPr>
-              <w:t>, Seismic Unix</w:t>
+              <w:t xml:space="preserve"> Project, </w:t>
+            </w:r>
+            <w:r>
+              <w:rPr>
+                <w:rFonts w:ascii="Trebuchet MS" w:hAnsi="Trebuchet MS"/>
+                <w:sz w:val="20"/>
+                <w:szCs w:val="20"/>
+              </w:rPr>
+              <w:t>Seismic Unix</w:t>
             </w:r>
           </w:p>
         </w:tc>
@@ -1365,7 +1479,7 @@
     <w:p>
       <w:pPr>
         <w:rPr>
-          <w:rFonts w:ascii="Trebuchet MS" w:hAnsi="Trebuchet MS" w:cs="Trebuchet MS"/>
+          <w:rFonts w:ascii="Trebuchet MS" w:hAnsi="Trebuchet MS" w:cs="Arial"/>
           <w:b/>
           <w:sz w:val="20"/>
           <w:szCs w:val="20"/>
@@ -1411,7 +1525,7 @@
         <w:tblW w:w="0" w:type="auto"/>
         <w:tblInd w:w="108" w:type="dxa"/>
         <w:tblLayout w:type="fixed"/>
-        <w:tblLook w:val="04A0"/>
+        <w:tblLook w:val="04A0" w:firstRow="1" w:lastRow="0" w:firstColumn="1" w:lastColumn="0" w:noHBand="0" w:noVBand="1"/>
       </w:tblPr>
       <w:tblGrid>
         <w:gridCol w:w="3060"/>
@@ -1498,14 +1612,6 @@
                 <w:szCs w:val="20"/>
               </w:rPr>
               <w:t xml:space="preserve"> </w:t>
-            </w:r>
-            <w:r>
-              <w:rPr>
-                <w:rFonts w:ascii="Trebuchet MS" w:hAnsi="Trebuchet MS"/>
-                <w:sz w:val="20"/>
-                <w:szCs w:val="20"/>
-              </w:rPr>
-              <w:t xml:space="preserve">2008 </w:t>
             </w:r>
             <w:r>
               <w:rPr>
@@ -1594,7 +1700,7 @@
       <w:tblPr>
         <w:tblW w:w="0" w:type="auto"/>
         <w:tblInd w:w="108" w:type="dxa"/>
-        <w:tblLook w:val="04A0"/>
+        <w:tblLook w:val="04A0" w:firstRow="1" w:lastRow="0" w:firstColumn="1" w:lastColumn="0" w:noHBand="0" w:noVBand="1"/>
       </w:tblPr>
       <w:tblGrid>
         <w:gridCol w:w="3060"/>
@@ -1738,55 +1844,7 @@
                 <w:sz w:val="20"/>
                 <w:szCs w:val="20"/>
               </w:rPr>
-              <w:t xml:space="preserve">Currently working on </w:t>
-            </w:r>
-            <w:r>
-              <w:rPr>
-                <w:rFonts w:ascii="Trebuchet MS" w:hAnsi="Trebuchet MS"/>
-                <w:sz w:val="20"/>
-                <w:szCs w:val="20"/>
-              </w:rPr>
-              <w:t>design and development of</w:t>
-            </w:r>
-            <w:r>
-              <w:rPr>
-                <w:rFonts w:ascii="Trebuchet MS" w:hAnsi="Trebuchet MS"/>
-                <w:sz w:val="20"/>
-                <w:szCs w:val="20"/>
-              </w:rPr>
-              <w:t xml:space="preserve"> </w:t>
-            </w:r>
-            <w:r>
-              <w:rPr>
-                <w:rFonts w:ascii="Trebuchet MS" w:hAnsi="Trebuchet MS"/>
-                <w:sz w:val="20"/>
-                <w:szCs w:val="20"/>
-              </w:rPr>
-              <w:t xml:space="preserve">IHS </w:t>
-            </w:r>
-            <w:r>
-              <w:rPr>
-                <w:rFonts w:ascii="Trebuchet MS" w:hAnsi="Trebuchet MS"/>
-                <w:sz w:val="20"/>
-                <w:szCs w:val="20"/>
-              </w:rPr>
-              <w:t>Kingdom 201</w:t>
-            </w:r>
-            <w:r>
-              <w:rPr>
-                <w:rFonts w:ascii="Trebuchet MS" w:hAnsi="Trebuchet MS"/>
-                <w:sz w:val="20"/>
-                <w:szCs w:val="20"/>
-              </w:rPr>
-              <w:t>5</w:t>
-            </w:r>
-            <w:r>
-              <w:rPr>
-                <w:rFonts w:ascii="Trebuchet MS" w:hAnsi="Trebuchet MS"/>
-                <w:sz w:val="20"/>
-                <w:szCs w:val="20"/>
-              </w:rPr>
-              <w:t xml:space="preserve"> data connector </w:t>
+              <w:t>Currently working on major updates to the Petra data connector (Java and C++ on Windows).</w:t>
             </w:r>
           </w:p>
           <w:p>
@@ -1808,71 +1866,87 @@
                 <w:sz w:val="20"/>
                 <w:szCs w:val="20"/>
               </w:rPr>
-              <w:t>Maintained and improved performance</w:t>
-            </w:r>
-            <w:r>
-              <w:rPr>
-                <w:rFonts w:ascii="Trebuchet MS" w:hAnsi="Trebuchet MS"/>
-                <w:sz w:val="20"/>
-                <w:szCs w:val="20"/>
-              </w:rPr>
-              <w:t xml:space="preserve"> of data connector</w:t>
-            </w:r>
-            <w:r>
-              <w:rPr>
-                <w:rFonts w:ascii="Trebuchet MS" w:hAnsi="Trebuchet MS"/>
-                <w:sz w:val="20"/>
-                <w:szCs w:val="20"/>
-              </w:rPr>
-              <w:t>s</w:t>
-            </w:r>
-            <w:r>
-              <w:rPr>
-                <w:rFonts w:ascii="Trebuchet MS" w:hAnsi="Trebuchet MS"/>
-                <w:sz w:val="20"/>
-                <w:szCs w:val="20"/>
-              </w:rPr>
-              <w:t xml:space="preserve"> for IHS</w:t>
-            </w:r>
-            <w:r>
-              <w:rPr>
-                <w:rFonts w:ascii="Trebuchet MS" w:hAnsi="Trebuchet MS"/>
-                <w:sz w:val="20"/>
-                <w:szCs w:val="20"/>
-              </w:rPr>
-              <w:t xml:space="preserve"> products:</w:t>
-            </w:r>
-            <w:r>
-              <w:rPr>
-                <w:rFonts w:ascii="Trebuchet MS" w:hAnsi="Trebuchet MS"/>
-                <w:sz w:val="20"/>
-                <w:szCs w:val="20"/>
-              </w:rPr>
-              <w:t xml:space="preserve"> Kingdom</w:t>
-            </w:r>
-            <w:r>
-              <w:rPr>
-                <w:rFonts w:ascii="Trebuchet MS" w:hAnsi="Trebuchet MS"/>
-                <w:sz w:val="20"/>
-                <w:szCs w:val="20"/>
-              </w:rPr>
-              <w:t xml:space="preserve"> and Petra</w:t>
-            </w:r>
-            <w:r>
-              <w:rPr>
-                <w:rFonts w:ascii="Trebuchet MS" w:hAnsi="Trebuchet MS"/>
-                <w:sz w:val="20"/>
-                <w:szCs w:val="20"/>
-              </w:rPr>
-              <w:t xml:space="preserve"> (C++ and C# Windows)</w:t>
-            </w:r>
-            <w:r>
-              <w:rPr>
-                <w:rFonts w:ascii="Trebuchet MS" w:hAnsi="Trebuchet MS"/>
-                <w:sz w:val="20"/>
-                <w:szCs w:val="20"/>
-              </w:rPr>
-              <w:t>.</w:t>
+              <w:t xml:space="preserve">Currently working on </w:t>
+            </w:r>
+            <w:r>
+              <w:rPr>
+                <w:rFonts w:ascii="Trebuchet MS" w:hAnsi="Trebuchet MS"/>
+                <w:sz w:val="20"/>
+                <w:szCs w:val="20"/>
+              </w:rPr>
+              <w:t>design and development of</w:t>
+            </w:r>
+            <w:r>
+              <w:rPr>
+                <w:rFonts w:ascii="Trebuchet MS" w:hAnsi="Trebuchet MS"/>
+                <w:sz w:val="20"/>
+                <w:szCs w:val="20"/>
+              </w:rPr>
+              <w:t xml:space="preserve"> </w:t>
+            </w:r>
+            <w:r>
+              <w:rPr>
+                <w:rFonts w:ascii="Trebuchet MS" w:hAnsi="Trebuchet MS"/>
+                <w:sz w:val="20"/>
+                <w:szCs w:val="20"/>
+              </w:rPr>
+              <w:t xml:space="preserve">IHS </w:t>
+            </w:r>
+            <w:r>
+              <w:rPr>
+                <w:rFonts w:ascii="Trebuchet MS" w:hAnsi="Trebuchet MS"/>
+                <w:sz w:val="20"/>
+                <w:szCs w:val="20"/>
+              </w:rPr>
+              <w:t>Kingdom 201</w:t>
+            </w:r>
+            <w:r>
+              <w:rPr>
+                <w:rFonts w:ascii="Trebuchet MS" w:hAnsi="Trebuchet MS"/>
+                <w:sz w:val="20"/>
+                <w:szCs w:val="20"/>
+              </w:rPr>
+              <w:t>5</w:t>
+            </w:r>
+            <w:r>
+              <w:rPr>
+                <w:rFonts w:ascii="Trebuchet MS" w:hAnsi="Trebuchet MS"/>
+                <w:sz w:val="20"/>
+                <w:szCs w:val="20"/>
+              </w:rPr>
+              <w:t xml:space="preserve"> data connector</w:t>
+            </w:r>
+            <w:r>
+              <w:rPr>
+                <w:rFonts w:ascii="Trebuchet MS" w:hAnsi="Trebuchet MS"/>
+                <w:sz w:val="20"/>
+                <w:szCs w:val="20"/>
+              </w:rPr>
+              <w:t xml:space="preserve"> (C++ Windows</w:t>
+            </w:r>
+            <w:r>
+              <w:rPr>
+                <w:rFonts w:ascii="Trebuchet MS" w:hAnsi="Trebuchet MS"/>
+                <w:sz w:val="20"/>
+                <w:szCs w:val="20"/>
+              </w:rPr>
+              <w:t xml:space="preserve"> and Java JNI</w:t>
+            </w:r>
+            <w:r>
+              <w:rPr>
+                <w:rFonts w:ascii="Trebuchet MS" w:hAnsi="Trebuchet MS"/>
+                <w:sz w:val="20"/>
+                <w:szCs w:val="20"/>
+              </w:rPr>
+              <w:t>).</w:t>
+            </w:r>
+            <w:r>
+              <w:rPr>
+                <w:rFonts w:ascii="Trebuchet MS" w:hAnsi="Trebuchet MS"/>
+                <w:sz w:val="20"/>
+                <w:szCs w:val="20"/>
+              </w:rPr>
+              <w:t xml:space="preserve"> </w:t>
             </w:r>
           </w:p>
           <w:p>
@@ -1894,31 +1968,85 @@
                 <w:sz w:val="20"/>
                 <w:szCs w:val="20"/>
               </w:rPr>
-              <w:t>Worked on</w:t>
-            </w:r>
-            <w:r>
-              <w:rPr>
-                <w:rFonts w:ascii="Trebuchet MS" w:hAnsi="Trebuchet MS"/>
-                <w:sz w:val="20"/>
-                <w:szCs w:val="20"/>
-              </w:rPr>
-              <w:t xml:space="preserve"> updating code base of</w:t>
-            </w:r>
-            <w:r>
-              <w:rPr>
-                <w:rFonts w:ascii="Trebuchet MS" w:hAnsi="Trebuchet MS"/>
-                <w:sz w:val="20"/>
-                <w:szCs w:val="20"/>
-              </w:rPr>
-              <w:t xml:space="preserve"> Geoframe’s Charisma data connector</w:t>
-            </w:r>
-            <w:r>
-              <w:rPr>
-                <w:rFonts w:ascii="Trebuchet MS" w:hAnsi="Trebuchet MS"/>
-                <w:sz w:val="20"/>
-                <w:szCs w:val="20"/>
-              </w:rPr>
-              <w:t xml:space="preserve"> (C++ UNIX)</w:t>
+              <w:t>Maintained and improved performance</w:t>
+            </w:r>
+            <w:r>
+              <w:rPr>
+                <w:rFonts w:ascii="Trebuchet MS" w:hAnsi="Trebuchet MS"/>
+                <w:sz w:val="20"/>
+                <w:szCs w:val="20"/>
+              </w:rPr>
+              <w:t xml:space="preserve"> of data connector</w:t>
+            </w:r>
+            <w:r>
+              <w:rPr>
+                <w:rFonts w:ascii="Trebuchet MS" w:hAnsi="Trebuchet MS"/>
+                <w:sz w:val="20"/>
+                <w:szCs w:val="20"/>
+              </w:rPr>
+              <w:t>s</w:t>
+            </w:r>
+            <w:r>
+              <w:rPr>
+                <w:rFonts w:ascii="Trebuchet MS" w:hAnsi="Trebuchet MS"/>
+                <w:sz w:val="20"/>
+                <w:szCs w:val="20"/>
+              </w:rPr>
+              <w:t xml:space="preserve"> for IHS</w:t>
+            </w:r>
+            <w:r>
+              <w:rPr>
+                <w:rFonts w:ascii="Trebuchet MS" w:hAnsi="Trebuchet MS"/>
+                <w:sz w:val="20"/>
+                <w:szCs w:val="20"/>
+              </w:rPr>
+              <w:t xml:space="preserve"> products:</w:t>
+            </w:r>
+            <w:r>
+              <w:rPr>
+                <w:rFonts w:ascii="Trebuchet MS" w:hAnsi="Trebuchet MS"/>
+                <w:sz w:val="20"/>
+                <w:szCs w:val="20"/>
+              </w:rPr>
+              <w:t xml:space="preserve"> </w:t>
+            </w:r>
+            <w:hyperlink r:id="rId11" w:history="1">
+              <w:r>
+                <w:rPr>
+                  <w:rStyle w:val="Hyperlink"/>
+                  <w:rFonts w:ascii="Trebuchet MS" w:hAnsi="Trebuchet MS"/>
+                  <w:sz w:val="20"/>
+                  <w:szCs w:val="20"/>
+                </w:rPr>
+                <w:t>Kingdom</w:t>
+              </w:r>
+            </w:hyperlink>
+            <w:r>
+              <w:rPr>
+                <w:rFonts w:ascii="Trebuchet MS" w:hAnsi="Trebuchet MS"/>
+                <w:sz w:val="20"/>
+                <w:szCs w:val="20"/>
+              </w:rPr>
+              <w:t xml:space="preserve"> and </w:t>
+            </w:r>
+            <w:hyperlink r:id="rId12" w:history="1">
+              <w:r>
+                <w:rPr>
+                  <w:rStyle w:val="Hyperlink"/>
+                  <w:rFonts w:ascii="Trebuchet MS" w:hAnsi="Trebuchet MS"/>
+                  <w:sz w:val="20"/>
+                  <w:szCs w:val="20"/>
+                </w:rPr>
+                <w:t>Petra</w:t>
+              </w:r>
+            </w:hyperlink>
+            <w:r>
+              <w:rPr>
+                <w:rFonts w:ascii="Trebuchet MS" w:hAnsi="Trebuchet MS"/>
+                <w:sz w:val="20"/>
+                <w:szCs w:val="20"/>
+              </w:rPr>
+              <w:t xml:space="preserve"> (C++ and C# Windows)</w:t>
             </w:r>
             <w:r>
               <w:rPr>
@@ -1928,6 +2056,8 @@
               </w:rPr>
               <w:t>.</w:t>
             </w:r>
+            <w:bookmarkStart w:id="0" w:name="_GoBack"/>
+            <w:bookmarkEnd w:id="0"/>
           </w:p>
           <w:p>
             <w:pPr>
@@ -1948,6 +2078,81 @@
                 <w:sz w:val="20"/>
                 <w:szCs w:val="20"/>
               </w:rPr>
+              <w:t>Worked on</w:t>
+            </w:r>
+            <w:r>
+              <w:rPr>
+                <w:rFonts w:ascii="Trebuchet MS" w:hAnsi="Trebuchet MS"/>
+                <w:sz w:val="20"/>
+                <w:szCs w:val="20"/>
+              </w:rPr>
+              <w:t xml:space="preserve"> updating code base of</w:t>
+            </w:r>
+            <w:r>
+              <w:rPr>
+                <w:rFonts w:ascii="Trebuchet MS" w:hAnsi="Trebuchet MS"/>
+                <w:sz w:val="20"/>
+                <w:szCs w:val="20"/>
+              </w:rPr>
+              <w:t xml:space="preserve"> </w:t>
+            </w:r>
+            <w:hyperlink r:id="rId13" w:history="1">
+              <w:proofErr w:type="spellStart"/>
+              <w:r>
+                <w:rPr>
+                  <w:rStyle w:val="Hyperlink"/>
+                  <w:rFonts w:ascii="Trebuchet MS" w:hAnsi="Trebuchet MS"/>
+                  <w:sz w:val="20"/>
+                  <w:szCs w:val="20"/>
+                </w:rPr>
+                <w:t>Geoframe’s</w:t>
+              </w:r>
+              <w:proofErr w:type="spellEnd"/>
+            </w:hyperlink>
+            <w:r>
+              <w:rPr>
+                <w:rFonts w:ascii="Trebuchet MS" w:hAnsi="Trebuchet MS"/>
+                <w:sz w:val="20"/>
+                <w:szCs w:val="20"/>
+              </w:rPr>
+              <w:t xml:space="preserve"> Charisma data connector</w:t>
+            </w:r>
+            <w:r>
+              <w:rPr>
+                <w:rFonts w:ascii="Trebuchet MS" w:hAnsi="Trebuchet MS"/>
+                <w:sz w:val="20"/>
+                <w:szCs w:val="20"/>
+              </w:rPr>
+              <w:t xml:space="preserve"> (C++ UNIX)</w:t>
+            </w:r>
+            <w:r>
+              <w:rPr>
+                <w:rFonts w:ascii="Trebuchet MS" w:hAnsi="Trebuchet MS"/>
+                <w:sz w:val="20"/>
+                <w:szCs w:val="20"/>
+              </w:rPr>
+              <w:t>.</w:t>
+            </w:r>
+          </w:p>
+          <w:p>
+            <w:pPr>
+              <w:pStyle w:val="ListParagraph"/>
+              <w:numPr>
+                <w:ilvl w:val="0"/>
+                <w:numId w:val="2"/>
+              </w:numPr>
+              <w:rPr>
+                <w:rFonts w:ascii="Trebuchet MS" w:hAnsi="Trebuchet MS"/>
+                <w:sz w:val="20"/>
+                <w:szCs w:val="20"/>
+              </w:rPr>
+            </w:pPr>
+            <w:r>
+              <w:rPr>
+                <w:rFonts w:ascii="Trebuchet MS" w:hAnsi="Trebuchet MS"/>
+                <w:sz w:val="20"/>
+                <w:szCs w:val="20"/>
+              </w:rPr>
               <w:t>Worked in maintenance</w:t>
             </w:r>
             <w:r>
@@ -1964,7 +2169,28 @@
                 <w:sz w:val="20"/>
                 <w:szCs w:val="20"/>
               </w:rPr>
-              <w:t>of the Openworks data connector</w:t>
+              <w:t xml:space="preserve">of the </w:t>
+            </w:r>
+            <w:hyperlink r:id="rId14" w:history="1">
+              <w:proofErr w:type="spellStart"/>
+              <w:r>
+                <w:rPr>
+                  <w:rStyle w:val="Hyperlink"/>
+                  <w:rFonts w:ascii="Trebuchet MS" w:hAnsi="Trebuchet MS"/>
+                  <w:sz w:val="20"/>
+                  <w:szCs w:val="20"/>
+                </w:rPr>
+                <w:t>Openworks</w:t>
+              </w:r>
+              <w:proofErr w:type="spellEnd"/>
+            </w:hyperlink>
+            <w:r>
+              <w:rPr>
+                <w:rFonts w:ascii="Trebuchet MS" w:hAnsi="Trebuchet MS"/>
+                <w:sz w:val="20"/>
+                <w:szCs w:val="20"/>
+              </w:rPr>
+              <w:t xml:space="preserve"> data connector</w:t>
             </w:r>
             <w:r>
               <w:rPr>
@@ -2243,6 +2469,7 @@
                 <w:sz w:val="20"/>
                 <w:szCs w:val="20"/>
               </w:rPr>
+              <w:lastRenderedPageBreak/>
               <w:t>Computer Science Concepts (Java)</w:t>
             </w:r>
           </w:p>
@@ -2314,7 +2541,6 @@
                 <w:sz w:val="20"/>
                 <w:szCs w:val="20"/>
               </w:rPr>
-              <w:lastRenderedPageBreak/>
               <w:t>Software Engineer Intern</w:t>
             </w:r>
           </w:p>
@@ -2449,7 +2675,23 @@
                 <w:sz w:val="20"/>
                 <w:szCs w:val="20"/>
               </w:rPr>
-              <w:t xml:space="preserve"> in C++ a command line utility for indexing trace header information.</w:t>
+              <w:t xml:space="preserve"> a command line utility for indexing trace header information in C++ using Boost and Qt</w:t>
+            </w:r>
+            <w:r>
+              <w:rPr>
+                <w:rFonts w:ascii="Trebuchet MS" w:hAnsi="Trebuchet MS"/>
+                <w:sz w:val="20"/>
+                <w:szCs w:val="20"/>
+              </w:rPr>
+              <w:t xml:space="preserve">. </w:t>
+            </w:r>
+            <w:r>
+              <w:rPr>
+                <w:rFonts w:ascii="Trebuchet MS" w:hAnsi="Trebuchet MS"/>
+                <w:sz w:val="20"/>
+                <w:szCs w:val="20"/>
+              </w:rPr>
+              <w:t>A second command line utility was also created to query the index for trace header information improving the performance of certain attribute lookups.</w:t>
             </w:r>
           </w:p>
           <w:p>
@@ -2919,7 +3161,7 @@
       <w:tblPr>
         <w:tblW w:w="0" w:type="auto"/>
         <w:tblInd w:w="108" w:type="dxa"/>
-        <w:tblLook w:val="04A0"/>
+        <w:tblLook w:val="04A0" w:firstRow="1" w:lastRow="0" w:firstColumn="1" w:lastColumn="0" w:noHBand="0" w:noVBand="1"/>
       </w:tblPr>
       <w:tblGrid>
         <w:gridCol w:w="9705"/>
@@ -3098,7 +3340,7 @@
       <w:tblPr>
         <w:tblW w:w="0" w:type="auto"/>
         <w:tblInd w:w="108" w:type="dxa"/>
-        <w:tblLook w:val="04A0"/>
+        <w:tblLook w:val="04A0" w:firstRow="1" w:lastRow="0" w:firstColumn="1" w:lastColumn="0" w:noHBand="0" w:noVBand="1"/>
       </w:tblPr>
       <w:tblGrid>
         <w:gridCol w:w="7470"/>
@@ -3327,7 +3569,7 @@
       <w:tblPr>
         <w:tblW w:w="0" w:type="auto"/>
         <w:tblInd w:w="108" w:type="dxa"/>
-        <w:tblLook w:val="04A0"/>
+        <w:tblLook w:val="04A0" w:firstRow="1" w:lastRow="0" w:firstColumn="1" w:lastColumn="0" w:noHBand="0" w:noVBand="1"/>
       </w:tblPr>
       <w:tblGrid>
         <w:gridCol w:w="7470"/>
@@ -3475,17 +3717,6 @@
         </w:tc>
       </w:tr>
     </w:tbl>
-    <w:p>
-      <w:pPr>
-        <w:rPr>
-          <w:rFonts w:ascii="Trebuchet MS" w:hAnsi="Trebuchet MS" w:cs="Arial"/>
-          <w:b/>
-          <w:sz w:val="20"/>
-          <w:szCs w:val="20"/>
-          <w:lang w:val="es-ES"/>
-        </w:rPr>
-      </w:pPr>
-    </w:p>
     <w:p>
       <w:pPr>
         <w:rPr>
@@ -3535,7 +3766,7 @@
       <w:tblPr>
         <w:tblW w:w="0" w:type="auto"/>
         <w:tblInd w:w="108" w:type="dxa"/>
-        <w:tblLook w:val="04A0"/>
+        <w:tblLook w:val="04A0" w:firstRow="1" w:lastRow="0" w:firstColumn="1" w:lastColumn="0" w:noHBand="0" w:noVBand="1"/>
       </w:tblPr>
       <w:tblGrid>
         <w:gridCol w:w="7470"/>
@@ -3663,7 +3894,7 @@
           <w:left w:w="0" w:type="dxa"/>
           <w:right w:w="0" w:type="dxa"/>
         </w:tblCellMar>
-        <w:tblLook w:val="04A0"/>
+        <w:tblLook w:val="04A0" w:firstRow="1" w:lastRow="0" w:firstColumn="1" w:lastColumn="0" w:noHBand="0" w:noVBand="1"/>
       </w:tblPr>
       <w:tblGrid>
         <w:gridCol w:w="4822"/>
@@ -3808,7 +4039,7 @@
                 <w:szCs w:val="20"/>
               </w:rPr>
               <w:br/>
-              <w:t>phone: available on request</w:t>
+              <w:t>phone</w:t>
             </w:r>
             <w:r>
               <w:rPr>
@@ -3817,8 +4048,25 @@
                 <w:sz w:val="20"/>
                 <w:szCs w:val="20"/>
               </w:rPr>
+              <w:t xml:space="preserve"> &amp; e-mail</w:t>
+            </w:r>
+            <w:r>
+              <w:rPr>
+                <w:rFonts w:ascii="Arial" w:hAnsi="Arial" w:cs="Arial"/>
+                <w:color w:val="000000"/>
+                <w:sz w:val="20"/>
+                <w:szCs w:val="20"/>
+              </w:rPr>
+              <w:t>: available on request</w:t>
+            </w:r>
+            <w:r>
+              <w:rPr>
+                <w:rFonts w:ascii="Arial" w:hAnsi="Arial" w:cs="Arial"/>
+                <w:color w:val="000000"/>
+                <w:sz w:val="20"/>
+                <w:szCs w:val="20"/>
+              </w:rPr>
               <w:br/>
-              <w:t>e-mail: available on request</w:t>
             </w:r>
           </w:p>
         </w:tc>
@@ -3898,7 +4146,7 @@
                 <w:szCs w:val="20"/>
               </w:rPr>
               <w:br/>
-              <w:t>phone: available on request</w:t>
+              <w:t>phone</w:t>
             </w:r>
             <w:r>
               <w:rPr>
@@ -3907,15 +4155,32 @@
                 <w:sz w:val="20"/>
                 <w:szCs w:val="20"/>
               </w:rPr>
+              <w:t xml:space="preserve"> &amp; email</w:t>
+            </w:r>
+            <w:r>
+              <w:rPr>
+                <w:rFonts w:ascii="Arial" w:hAnsi="Arial" w:cs="Arial"/>
+                <w:color w:val="000000"/>
+                <w:sz w:val="20"/>
+                <w:szCs w:val="20"/>
+              </w:rPr>
+              <w:t>: available on request</w:t>
+            </w:r>
+            <w:r>
+              <w:rPr>
+                <w:rFonts w:ascii="Arial" w:hAnsi="Arial" w:cs="Arial"/>
+                <w:color w:val="000000"/>
+                <w:sz w:val="20"/>
+                <w:szCs w:val="20"/>
+              </w:rPr>
               <w:br/>
-              <w:t>e-mail: available on request</w:t>
             </w:r>
           </w:p>
         </w:tc>
       </w:tr>
       <w:tr>
         <w:trPr>
-          <w:trHeight w:val="164"/>
+          <w:trHeight w:val="300"/>
         </w:trPr>
         <w:tc>
           <w:tcPr>
@@ -3940,6 +4205,28 @@
                 <w:szCs w:val="20"/>
               </w:rPr>
             </w:pPr>
+            <w:r>
+              <w:rPr>
+                <w:rFonts w:ascii="Arial" w:hAnsi="Arial" w:cs="Arial"/>
+                <w:b/>
+                <w:bCs/>
+                <w:color w:val="000000"/>
+                <w:sz w:val="20"/>
+                <w:szCs w:val="20"/>
+              </w:rPr>
+              <w:t>Eng</w:t>
+            </w:r>
+            <w:r>
+              <w:rPr>
+                <w:rFonts w:ascii="Arial" w:hAnsi="Arial" w:cs="Arial"/>
+                <w:b/>
+                <w:bCs/>
+                <w:color w:val="000000"/>
+                <w:sz w:val="20"/>
+                <w:szCs w:val="20"/>
+              </w:rPr>
+              <w:t>.  Michael Beam</w:t>
+            </w:r>
           </w:p>
         </w:tc>
         <w:tc>
@@ -3966,12 +4253,23 @@
                 <w:szCs w:val="19"/>
               </w:rPr>
             </w:pPr>
+            <w:r>
+              <w:rPr>
+                <w:rFonts w:ascii="Arial" w:hAnsi="Arial" w:cs="Arial"/>
+                <w:b/>
+                <w:bCs/>
+                <w:color w:val="000000"/>
+                <w:sz w:val="19"/>
+                <w:szCs w:val="19"/>
+              </w:rPr>
+              <w:t>Dr. Herman Jaramillo</w:t>
+            </w:r>
           </w:p>
         </w:tc>
       </w:tr>
       <w:tr>
         <w:trPr>
-          <w:trHeight w:val="300"/>
+          <w:trHeight w:val="929"/>
         </w:trPr>
         <w:tc>
           <w:tcPr>
@@ -3989,89 +4287,20 @@
               <w:jc w:val="center"/>
               <w:rPr>
                 <w:rFonts w:ascii="Arial" w:hAnsi="Arial" w:cs="Arial"/>
-                <w:b/>
-                <w:bCs/>
                 <w:color w:val="000000"/>
                 <w:sz w:val="20"/>
                 <w:szCs w:val="20"/>
               </w:rPr>
             </w:pPr>
             <w:r>
-              <w:rPr>
-                <w:rFonts w:ascii="Arial" w:hAnsi="Arial" w:cs="Arial"/>
-                <w:b/>
-                <w:bCs/>
-                <w:color w:val="000000"/>
-                <w:sz w:val="20"/>
-                <w:szCs w:val="20"/>
-              </w:rPr>
-              <w:t>Mr.  Michael Beam</w:t>
-            </w:r>
-          </w:p>
-        </w:tc>
-        <w:tc>
-          <w:tcPr>
-            <w:tcW w:w="4823" w:type="dxa"/>
-            <w:shd w:val="clear" w:color="auto" w:fill="auto"/>
-            <w:noWrap/>
-            <w:tcMar>
-              <w:top w:w="15" w:type="dxa"/>
-              <w:left w:w="15" w:type="dxa"/>
-              <w:bottom w:w="0" w:type="dxa"/>
-              <w:right w:w="15" w:type="dxa"/>
-            </w:tcMar>
-          </w:tcPr>
-          <w:p>
-            <w:pPr>
-              <w:jc w:val="center"/>
-              <w:rPr>
-                <w:rFonts w:ascii="Arial" w:hAnsi="Arial" w:cs="Arial"/>
-                <w:b/>
-                <w:bCs/>
-                <w:color w:val="000000"/>
-                <w:sz w:val="19"/>
-                <w:szCs w:val="19"/>
-              </w:rPr>
-            </w:pPr>
-            <w:r>
-              <w:rPr>
-                <w:rFonts w:ascii="Arial" w:hAnsi="Arial" w:cs="Arial"/>
-                <w:b/>
-                <w:bCs/>
-                <w:color w:val="000000"/>
-                <w:sz w:val="19"/>
-                <w:szCs w:val="19"/>
-              </w:rPr>
-              <w:t>Dr. Herman Jaramillo</w:t>
-            </w:r>
-          </w:p>
-        </w:tc>
-      </w:tr>
-      <w:tr>
-        <w:trPr>
-          <w:trHeight w:val="1190"/>
-        </w:trPr>
-        <w:tc>
-          <w:tcPr>
-            <w:tcW w:w="4822" w:type="dxa"/>
-            <w:shd w:val="clear" w:color="auto" w:fill="auto"/>
-            <w:tcMar>
-              <w:top w:w="15" w:type="dxa"/>
-              <w:left w:w="15" w:type="dxa"/>
-              <w:bottom w:w="0" w:type="dxa"/>
-              <w:right w:w="15" w:type="dxa"/>
-            </w:tcMar>
-          </w:tcPr>
-          <w:p>
-            <w:pPr>
-              <w:jc w:val="center"/>
               <w:rPr>
                 <w:rFonts w:ascii="Arial" w:hAnsi="Arial" w:cs="Arial"/>
                 <w:color w:val="000000"/>
                 <w:sz w:val="20"/>
                 <w:szCs w:val="20"/>
               </w:rPr>
-            </w:pPr>
+              <w:t>Software Engineer</w:t>
+            </w:r>
             <w:r>
               <w:rPr>
                 <w:rFonts w:ascii="Arial" w:hAnsi="Arial" w:cs="Arial"/>
@@ -4079,7 +4308,8 @@
                 <w:sz w:val="20"/>
                 <w:szCs w:val="20"/>
               </w:rPr>
-              <w:t>Software Engineer</w:t>
+              <w:br/>
+              <w:t>ION Geophysical</w:t>
             </w:r>
             <w:r>
               <w:rPr>
@@ -4089,7 +4319,7 @@
                 <w:szCs w:val="20"/>
               </w:rPr>
               <w:br/>
-              <w:t>ION Geophysical</w:t>
+              <w:t>Houston, TX, USA</w:t>
             </w:r>
             <w:r>
               <w:rPr>
@@ -4099,7 +4329,7 @@
                 <w:szCs w:val="20"/>
               </w:rPr>
               <w:br/>
-              <w:t>Houston, TX, USA</w:t>
+              <w:t>phone</w:t>
             </w:r>
             <w:r>
               <w:rPr>
@@ -4108,18 +4338,7 @@
                 <w:sz w:val="20"/>
                 <w:szCs w:val="20"/>
               </w:rPr>
-              <w:br/>
-              <w:t>phone: available on request</w:t>
-            </w:r>
-            <w:r>
-              <w:rPr>
-                <w:rFonts w:ascii="Arial" w:hAnsi="Arial" w:cs="Arial"/>
-                <w:color w:val="000000"/>
-                <w:sz w:val="20"/>
-                <w:szCs w:val="20"/>
-              </w:rPr>
-              <w:br/>
-              <w:t>e-mail: available on request</w:t>
+              <w:t xml:space="preserve"> &amp; e-mail: available on request</w:t>
             </w:r>
           </w:p>
         </w:tc>
@@ -4171,7 +4390,7 @@
                 <w:szCs w:val="19"/>
               </w:rPr>
               <w:br/>
-              <w:t>Houston, TX, USA</w:t>
+              <w:t>Houston, TX, U</w:t>
             </w:r>
             <w:r>
               <w:rPr>
@@ -4180,8 +4399,7 @@
                 <w:sz w:val="19"/>
                 <w:szCs w:val="19"/>
               </w:rPr>
-              <w:br/>
-              <w:t>phone:  available on request</w:t>
+              <w:t>SA</w:t>
             </w:r>
             <w:r>
               <w:rPr>
@@ -4191,7 +4409,7 @@
                 <w:szCs w:val="19"/>
               </w:rPr>
               <w:br/>
-              <w:t>e-mail: available on request</w:t>
+              <w:t>phone &amp; e-mail:  available on request</w:t>
             </w:r>
           </w:p>
         </w:tc>
@@ -4226,7 +4444,7 @@
 </file>
 
 <file path=word/numbering.xml><?xml version="1.0" encoding="utf-8"?>
-<w:numbering xmlns:ve="http://schemas.openxmlformats.org/markup-compatibility/2006" xmlns:o="urn:schemas-microsoft-com:office:office" xmlns:r="http://schemas.openxmlformats.org/officeDocument/2006/relationships" xmlns:m="http://schemas.openxmlformats.org/officeDocument/2006/math" xmlns:v="urn:schemas-microsoft-com:vml" xmlns:wp="http://schemas.openxmlformats.org/drawingml/2006/wordprocessingDrawing" xmlns:w10="urn:schemas-microsoft-com:office:word" xmlns:w="http://schemas.openxmlformats.org/wordprocessingml/2006/main" xmlns:wne="http://schemas.microsoft.com/office/word/2006/wordml">
+<w:numbering xmlns:wpc="http://schemas.microsoft.com/office/word/2010/wordprocessingCanvas" xmlns:mc="http://schemas.openxmlformats.org/markup-compatibility/2006" xmlns:o="urn:schemas-microsoft-com:office:office" xmlns:r="http://schemas.openxmlformats.org/officeDocument/2006/relationships" xmlns:m="http://schemas.openxmlformats.org/officeDocument/2006/math" xmlns:v="urn:schemas-microsoft-com:vml" xmlns:wp14="http://schemas.microsoft.com/office/word/2010/wordprocessingDrawing" xmlns:wp="http://schemas.openxmlformats.org/drawingml/2006/wordprocessingDrawing" xmlns:w10="urn:schemas-microsoft-com:office:word" xmlns:w="http://schemas.openxmlformats.org/wordprocessingml/2006/main" xmlns:w14="http://schemas.microsoft.com/office/word/2010/wordml" xmlns:wpg="http://schemas.microsoft.com/office/word/2010/wordprocessingGroup" xmlns:wpi="http://schemas.microsoft.com/office/word/2010/wordprocessingInk" xmlns:wne="http://schemas.microsoft.com/office/word/2006/wordml" xmlns:wps="http://schemas.microsoft.com/office/word/2010/wordprocessingShape" mc:Ignorable="w14 wp14">
   <w:abstractNum w:abstractNumId="0">
     <w:nsid w:val="20157828"/>
     <w:multiLevelType w:val="hybridMultilevel"/>
@@ -4608,7 +4826,7 @@
 </file>
 
 <file path=word/styles.xml><?xml version="1.0" encoding="utf-8"?>
-<w:styles xmlns:r="http://schemas.openxmlformats.org/officeDocument/2006/relationships" xmlns:w="http://schemas.openxmlformats.org/wordprocessingml/2006/main">
+<w:styles xmlns:mc="http://schemas.openxmlformats.org/markup-compatibility/2006" xmlns:r="http://schemas.openxmlformats.org/officeDocument/2006/relationships" xmlns:w="http://schemas.openxmlformats.org/wordprocessingml/2006/main" xmlns:w14="http://schemas.microsoft.com/office/word/2010/wordml" mc:Ignorable="w14">
   <w:docDefaults>
     <w:rPrDefault>
       <w:rPr>
@@ -4812,7 +5030,6 @@
     <w:uiPriority w:val="99"/>
     <w:semiHidden/>
     <w:unhideWhenUsed/>
-    <w:qFormat/>
     <w:tblPr>
       <w:tblInd w:w="0" w:type="dxa"/>
       <w:tblCellMar>
@@ -4995,19 +5212,12 @@
     <w:tblPr>
       <w:tblStyleRowBandSize w:val="1"/>
       <w:tblStyleColBandSize w:val="1"/>
-      <w:tblInd w:w="0" w:type="dxa"/>
       <w:tblBorders>
         <w:top w:val="single" w:sz="8" w:space="0" w:color="C19859" w:themeColor="accent6"/>
         <w:left w:val="single" w:sz="8" w:space="0" w:color="C19859" w:themeColor="accent6"/>
         <w:bottom w:val="single" w:sz="8" w:space="0" w:color="C19859" w:themeColor="accent6"/>
         <w:right w:val="single" w:sz="8" w:space="0" w:color="C19859" w:themeColor="accent6"/>
       </w:tblBorders>
-      <w:tblCellMar>
-        <w:top w:w="0" w:type="dxa"/>
-        <w:left w:w="108" w:type="dxa"/>
-        <w:bottom w:w="0" w:type="dxa"/>
-        <w:right w:w="108" w:type="dxa"/>
-      </w:tblCellMar>
     </w:tblPr>
     <w:tblStylePr w:type="firstRow">
       <w:rPr>
@@ -5211,6 +5421,631 @@
       <w:sz w:val="32"/>
       <w:szCs w:val="32"/>
       <w:lang w:val="en-GB"/>
+    </w:rPr>
+  </w:style>
+  <w:style w:type="character" w:styleId="FollowedHyperlink">
+    <w:name w:val="FollowedHyperlink"/>
+    <w:basedOn w:val="DefaultParagraphFont"/>
+    <w:uiPriority w:val="99"/>
+    <w:semiHidden/>
+    <w:unhideWhenUsed/>
+    <w:rsid w:val="00334CD5"/>
+    <w:rPr>
+      <w:color w:val="B26B02" w:themeColor="followedHyperlink"/>
+      <w:u w:val="single"/>
+    </w:rPr>
+  </w:style>
+</w:styles>
+</file>
+
+<file path=word/stylesWithEffects.xml><?xml version="1.0" encoding="utf-8"?>
+<w:styles xmlns:wpc="http://schemas.microsoft.com/office/word/2010/wordprocessingCanvas" xmlns:mc="http://schemas.openxmlformats.org/markup-compatibility/2006" xmlns:o="urn:schemas-microsoft-com:office:office" xmlns:r="http://schemas.openxmlformats.org/officeDocument/2006/relationships" xmlns:m="http://schemas.openxmlformats.org/officeDocument/2006/math" xmlns:v="urn:schemas-microsoft-com:vml" xmlns:wp14="http://schemas.microsoft.com/office/word/2010/wordprocessingDrawing" xmlns:wp="http://schemas.openxmlformats.org/drawingml/2006/wordprocessingDrawing" xmlns:w10="urn:schemas-microsoft-com:office:word" xmlns:w="http://schemas.openxmlformats.org/wordprocessingml/2006/main" xmlns:w14="http://schemas.microsoft.com/office/word/2010/wordml" xmlns:wpg="http://schemas.microsoft.com/office/word/2010/wordprocessingGroup" xmlns:wpi="http://schemas.microsoft.com/office/word/2010/wordprocessingInk" xmlns:wne="http://schemas.microsoft.com/office/word/2006/wordml" xmlns:wps="http://schemas.microsoft.com/office/word/2010/wordprocessingShape" mc:Ignorable="w14 wp14">
+  <w:docDefaults>
+    <w:rPrDefault>
+      <w:rPr>
+        <w:rFonts w:asciiTheme="minorHAnsi" w:eastAsiaTheme="minorHAnsi" w:hAnsiTheme="minorHAnsi" w:cstheme="minorBidi"/>
+        <w:sz w:val="22"/>
+        <w:szCs w:val="22"/>
+        <w:lang w:val="en-US" w:eastAsia="en-US" w:bidi="ar-SA"/>
+      </w:rPr>
+    </w:rPrDefault>
+    <w:pPrDefault>
+      <w:pPr>
+        <w:jc w:val="both"/>
+      </w:pPr>
+    </w:pPrDefault>
+  </w:docDefaults>
+  <w:latentStyles w:defLockedState="0" w:defUIPriority="99" w:defSemiHidden="1" w:defUnhideWhenUsed="1" w:defQFormat="0" w:count="267">
+    <w:lsdException w:name="Normal" w:semiHidden="0" w:uiPriority="0" w:unhideWhenUsed="0" w:qFormat="1"/>
+    <w:lsdException w:name="heading 1" w:semiHidden="0" w:uiPriority="9" w:unhideWhenUsed="0" w:qFormat="1"/>
+    <w:lsdException w:name="heading 2" w:uiPriority="9" w:qFormat="1"/>
+    <w:lsdException w:name="heading 3" w:uiPriority="9" w:qFormat="1"/>
+    <w:lsdException w:name="heading 4" w:uiPriority="9" w:qFormat="1"/>
+    <w:lsdException w:name="heading 5" w:uiPriority="9" w:qFormat="1"/>
+    <w:lsdException w:name="heading 6" w:uiPriority="9" w:qFormat="1"/>
+    <w:lsdException w:name="heading 7" w:uiPriority="9" w:qFormat="1"/>
+    <w:lsdException w:name="heading 8" w:uiPriority="9" w:qFormat="1"/>
+    <w:lsdException w:name="heading 9" w:uiPriority="9" w:qFormat="1"/>
+    <w:lsdException w:name="toc 1" w:uiPriority="39"/>
+    <w:lsdException w:name="toc 2" w:uiPriority="39"/>
+    <w:lsdException w:name="toc 3" w:uiPriority="39"/>
+    <w:lsdException w:name="toc 4" w:uiPriority="39"/>
+    <w:lsdException w:name="toc 5" w:uiPriority="39"/>
+    <w:lsdException w:name="toc 6" w:uiPriority="39"/>
+    <w:lsdException w:name="toc 7" w:uiPriority="39"/>
+    <w:lsdException w:name="toc 8" w:uiPriority="39"/>
+    <w:lsdException w:name="toc 9" w:uiPriority="39"/>
+    <w:lsdException w:name="header" w:uiPriority="0"/>
+    <w:lsdException w:name="caption" w:uiPriority="35" w:qFormat="1"/>
+    <w:lsdException w:name="Title" w:semiHidden="0" w:uiPriority="0" w:unhideWhenUsed="0" w:qFormat="1"/>
+    <w:lsdException w:name="Default Paragraph Font" w:uiPriority="1"/>
+    <w:lsdException w:name="Subtitle" w:semiHidden="0" w:uiPriority="11" w:unhideWhenUsed="0" w:qFormat="1"/>
+    <w:lsdException w:name="Strong" w:semiHidden="0" w:uiPriority="0" w:unhideWhenUsed="0" w:qFormat="1"/>
+    <w:lsdException w:name="Emphasis" w:semiHidden="0" w:uiPriority="20" w:unhideWhenUsed="0" w:qFormat="1"/>
+    <w:lsdException w:name="Table Grid" w:semiHidden="0" w:uiPriority="59" w:unhideWhenUsed="0"/>
+    <w:lsdException w:name="Placeholder Text" w:unhideWhenUsed="0"/>
+    <w:lsdException w:name="No Spacing" w:semiHidden="0" w:uiPriority="1" w:unhideWhenUsed="0" w:qFormat="1"/>
+    <w:lsdException w:name="Light Shading" w:semiHidden="0" w:uiPriority="60" w:unhideWhenUsed="0"/>
+    <w:lsdException w:name="Light List" w:semiHidden="0" w:uiPriority="61" w:unhideWhenUsed="0"/>
+    <w:lsdException w:name="Light Grid" w:semiHidden="0" w:uiPriority="62" w:unhideWhenUsed="0"/>
+    <w:lsdException w:name="Medium Shading 1" w:semiHidden="0" w:uiPriority="63" w:unhideWhenUsed="0"/>
+    <w:lsdException w:name="Medium Shading 2" w:semiHidden="0" w:uiPriority="64" w:unhideWhenUsed="0"/>
+    <w:lsdException w:name="Medium List 1" w:semiHidden="0" w:uiPriority="65" w:unhideWhenUsed="0"/>
+    <w:lsdException w:name="Medium List 2" w:semiHidden="0" w:uiPriority="66" w:unhideWhenUsed="0"/>
+    <w:lsdException w:name="Medium Grid 1" w:semiHidden="0" w:uiPriority="67" w:unhideWhenUsed="0"/>
+    <w:lsdException w:name="Medium Grid 2" w:semiHidden="0" w:uiPriority="68" w:unhideWhenUsed="0"/>
+    <w:lsdException w:name="Medium Grid 3" w:semiHidden="0" w:uiPriority="69" w:unhideWhenUsed="0"/>
+    <w:lsdException w:name="Dark List" w:semiHidden="0" w:uiPriority="70" w:unhideWhenUsed="0"/>
+    <w:lsdException w:name="Colorful Shading" w:semiHidden="0" w:uiPriority="71" w:unhideWhenUsed="0"/>
+    <w:lsdException w:name="Colorful List" w:semiHidden="0" w:uiPriority="72" w:unhideWhenUsed="0"/>
+    <w:lsdException w:name="Colorful Grid" w:semiHidden="0" w:uiPriority="73" w:unhideWhenUsed="0"/>
+    <w:lsdException w:name="Light Shading Accent 1" w:semiHidden="0" w:uiPriority="60" w:unhideWhenUsed="0"/>
+    <w:lsdException w:name="Light List Accent 1" w:semiHidden="0" w:uiPriority="61" w:unhideWhenUsed="0"/>
+    <w:lsdException w:name="Light Grid Accent 1" w:semiHidden="0" w:uiPriority="62" w:unhideWhenUsed="0"/>
+    <w:lsdException w:name="Medium Shading 1 Accent 1" w:semiHidden="0" w:uiPriority="63" w:unhideWhenUsed="0"/>
+    <w:lsdException w:name="Medium Shading 2 Accent 1" w:semiHidden="0" w:uiPriority="64" w:unhideWhenUsed="0"/>
+    <w:lsdException w:name="Medium List 1 Accent 1" w:semiHidden="0" w:uiPriority="65" w:unhideWhenUsed="0"/>
+    <w:lsdException w:name="Revision" w:unhideWhenUsed="0"/>
+    <w:lsdException w:name="List Paragraph" w:semiHidden="0" w:uiPriority="34" w:unhideWhenUsed="0" w:qFormat="1"/>
+    <w:lsdException w:name="Quote" w:semiHidden="0" w:uiPriority="29" w:unhideWhenUsed="0" w:qFormat="1"/>
+    <w:lsdException w:name="Intense Quote" w:semiHidden="0" w:uiPriority="30" w:unhideWhenUsed="0" w:qFormat="1"/>
+    <w:lsdException w:name="Medium List 2 Accent 1" w:semiHidden="0" w:uiPriority="66" w:unhideWhenUsed="0"/>
+    <w:lsdException w:name="Medium Grid 1 Accent 1" w:semiHidden="0" w:uiPriority="67" w:unhideWhenUsed="0"/>
+    <w:lsdException w:name="Medium Grid 2 Accent 1" w:semiHidden="0" w:uiPriority="68" w:unhideWhenUsed="0"/>
+    <w:lsdException w:name="Medium Grid 3 Accent 1" w:semiHidden="0" w:uiPriority="69" w:unhideWhenUsed="0"/>
+    <w:lsdException w:name="Dark List Accent 1" w:semiHidden="0" w:uiPriority="70" w:unhideWhenUsed="0"/>
+    <w:lsdException w:name="Colorful Shading Accent 1" w:semiHidden="0" w:uiPriority="71" w:unhideWhenUsed="0"/>
+    <w:lsdException w:name="Colorful List Accent 1" w:semiHidden="0" w:uiPriority="72" w:unhideWhenUsed="0"/>
+    <w:lsdException w:name="Colorful Grid Accent 1" w:semiHidden="0" w:uiPriority="73" w:unhideWhenUsed="0"/>
+    <w:lsdException w:name="Light Shading Accent 2" w:semiHidden="0" w:uiPriority="60" w:unhideWhenUsed="0"/>
+    <w:lsdException w:name="Light List Accent 2" w:semiHidden="0" w:uiPriority="61" w:unhideWhenUsed="0"/>
+    <w:lsdException w:name="Light Grid Accent 2" w:semiHidden="0" w:uiPriority="62" w:unhideWhenUsed="0"/>
+    <w:lsdException w:name="Medium Shading 1 Accent 2" w:semiHidden="0" w:uiPriority="63" w:unhideWhenUsed="0"/>
+    <w:lsdException w:name="Medium Shading 2 Accent 2" w:semiHidden="0" w:uiPriority="64" w:unhideWhenUsed="0"/>
+    <w:lsdException w:name="Medium List 1 Accent 2" w:semiHidden="0" w:uiPriority="65" w:unhideWhenUsed="0"/>
+    <w:lsdException w:name="Medium List 2 Accent 2" w:semiHidden="0" w:uiPriority="66" w:unhideWhenUsed="0"/>
+    <w:lsdException w:name="Medium Grid 1 Accent 2" w:semiHidden="0" w:uiPriority="67" w:unhideWhenUsed="0"/>
+    <w:lsdException w:name="Medium Grid 2 Accent 2" w:semiHidden="0" w:uiPriority="68" w:unhideWhenUsed="0"/>
+    <w:lsdException w:name="Medium Grid 3 Accent 2" w:semiHidden="0" w:uiPriority="69" w:unhideWhenUsed="0"/>
+    <w:lsdException w:name="Dark List Accent 2" w:semiHidden="0" w:uiPriority="70" w:unhideWhenUsed="0"/>
+    <w:lsdException w:name="Colorful Shading Accent 2" w:semiHidden="0" w:uiPriority="71" w:unhideWhenUsed="0"/>
+    <w:lsdException w:name="Colorful List Accent 2" w:semiHidden="0" w:uiPriority="72" w:unhideWhenUsed="0"/>
+    <w:lsdException w:name="Colorful Grid Accent 2" w:semiHidden="0" w:uiPriority="73" w:unhideWhenUsed="0"/>
+    <w:lsdException w:name="Light Shading Accent 3" w:semiHidden="0" w:uiPriority="60" w:unhideWhenUsed="0"/>
+    <w:lsdException w:name="Light List Accent 3" w:semiHidden="0" w:uiPriority="61" w:unhideWhenUsed="0"/>
+    <w:lsdException w:name="Light Grid Accent 3" w:semiHidden="0" w:uiPriority="62" w:unhideWhenUsed="0"/>
+    <w:lsdException w:name="Medium Shading 1 Accent 3" w:semiHidden="0" w:uiPriority="63" w:unhideWhenUsed="0"/>
+    <w:lsdException w:name="Medium Shading 2 Accent 3" w:semiHidden="0" w:uiPriority="64" w:unhideWhenUsed="0"/>
+    <w:lsdException w:name="Medium List 1 Accent 3" w:semiHidden="0" w:uiPriority="65" w:unhideWhenUsed="0"/>
+    <w:lsdException w:name="Medium List 2 Accent 3" w:semiHidden="0" w:uiPriority="66" w:unhideWhenUsed="0"/>
+    <w:lsdException w:name="Medium Grid 1 Accent 3" w:semiHidden="0" w:uiPriority="67" w:unhideWhenUsed="0"/>
+    <w:lsdException w:name="Medium Grid 2 Accent 3" w:semiHidden="0" w:uiPriority="68" w:unhideWhenUsed="0"/>
+    <w:lsdException w:name="Medium Grid 3 Accent 3" w:semiHidden="0" w:uiPriority="69" w:unhideWhenUsed="0"/>
+    <w:lsdException w:name="Dark List Accent 3" w:semiHidden="0" w:uiPriority="70" w:unhideWhenUsed="0"/>
+    <w:lsdException w:name="Colorful Shading Accent 3" w:semiHidden="0" w:uiPriority="71" w:unhideWhenUsed="0"/>
+    <w:lsdException w:name="Colorful List Accent 3" w:semiHidden="0" w:uiPriority="72" w:unhideWhenUsed="0"/>
+    <w:lsdException w:name="Colorful Grid Accent 3" w:semiHidden="0" w:uiPriority="73" w:unhideWhenUsed="0"/>
+    <w:lsdException w:name="Light Shading Accent 4" w:semiHidden="0" w:uiPriority="60" w:unhideWhenUsed="0"/>
+    <w:lsdException w:name="Light List Accent 4" w:semiHidden="0" w:uiPriority="61" w:unhideWhenUsed="0"/>
+    <w:lsdException w:name="Light Grid Accent 4" w:semiHidden="0" w:uiPriority="62" w:unhideWhenUsed="0"/>
+    <w:lsdException w:name="Medium Shading 1 Accent 4" w:semiHidden="0" w:uiPriority="63" w:unhideWhenUsed="0"/>
+    <w:lsdException w:name="Medium Shading 2 Accent 4" w:semiHidden="0" w:uiPriority="64" w:unhideWhenUsed="0"/>
+    <w:lsdException w:name="Medium List 1 Accent 4" w:semiHidden="0" w:uiPriority="65" w:unhideWhenUsed="0"/>
+    <w:lsdException w:name="Medium List 2 Accent 4" w:semiHidden="0" w:uiPriority="66" w:unhideWhenUsed="0"/>
+    <w:lsdException w:name="Medium Grid 1 Accent 4" w:semiHidden="0" w:uiPriority="67" w:unhideWhenUsed="0"/>
+    <w:lsdException w:name="Medium Grid 2 Accent 4" w:semiHidden="0" w:uiPriority="68" w:unhideWhenUsed="0"/>
+    <w:lsdException w:name="Medium Grid 3 Accent 4" w:semiHidden="0" w:uiPriority="69" w:unhideWhenUsed="0"/>
+    <w:lsdException w:name="Dark List Accent 4" w:semiHidden="0" w:uiPriority="70" w:unhideWhenUsed="0"/>
+    <w:lsdException w:name="Colorful Shading Accent 4" w:semiHidden="0" w:uiPriority="71" w:unhideWhenUsed="0"/>
+    <w:lsdException w:name="Colorful List Accent 4" w:semiHidden="0" w:uiPriority="72" w:unhideWhenUsed="0"/>
+    <w:lsdException w:name="Colorful Grid Accent 4" w:semiHidden="0" w:uiPriority="73" w:unhideWhenUsed="0"/>
+    <w:lsdException w:name="Light Shading Accent 5" w:semiHidden="0" w:uiPriority="60" w:unhideWhenUsed="0"/>
+    <w:lsdException w:name="Light List Accent 5" w:semiHidden="0" w:uiPriority="61" w:unhideWhenUsed="0"/>
+    <w:lsdException w:name="Light Grid Accent 5" w:semiHidden="0" w:uiPriority="62" w:unhideWhenUsed="0"/>
+    <w:lsdException w:name="Medium Shading 1 Accent 5" w:semiHidden="0" w:uiPriority="63" w:unhideWhenUsed="0"/>
+    <w:lsdException w:name="Medium Shading 2 Accent 5" w:semiHidden="0" w:uiPriority="64" w:unhideWhenUsed="0"/>
+    <w:lsdException w:name="Medium List 1 Accent 5" w:semiHidden="0" w:uiPriority="65" w:unhideWhenUsed="0"/>
+    <w:lsdException w:name="Medium List 2 Accent 5" w:semiHidden="0" w:uiPriority="66" w:unhideWhenUsed="0"/>
+    <w:lsdException w:name="Medium Grid 1 Accent 5" w:semiHidden="0" w:uiPriority="67" w:unhideWhenUsed="0"/>
+    <w:lsdException w:name="Medium Grid 2 Accent 5" w:semiHidden="0" w:uiPriority="68" w:unhideWhenUsed="0"/>
+    <w:lsdException w:name="Medium Grid 3 Accent 5" w:semiHidden="0" w:uiPriority="69" w:unhideWhenUsed="0"/>
+    <w:lsdException w:name="Dark List Accent 5" w:semiHidden="0" w:uiPriority="70" w:unhideWhenUsed="0"/>
+    <w:lsdException w:name="Colorful Shading Accent 5" w:semiHidden="0" w:uiPriority="71" w:unhideWhenUsed="0"/>
+    <w:lsdException w:name="Colorful List Accent 5" w:semiHidden="0" w:uiPriority="72" w:unhideWhenUsed="0"/>
+    <w:lsdException w:name="Colorful Grid Accent 5" w:semiHidden="0" w:uiPriority="73" w:unhideWhenUsed="0"/>
+    <w:lsdException w:name="Light Shading Accent 6" w:semiHidden="0" w:uiPriority="60" w:unhideWhenUsed="0"/>
+    <w:lsdException w:name="Light List Accent 6" w:semiHidden="0" w:uiPriority="61" w:unhideWhenUsed="0"/>
+    <w:lsdException w:name="Light Grid Accent 6" w:semiHidden="0" w:uiPriority="62" w:unhideWhenUsed="0"/>
+    <w:lsdException w:name="Medium Shading 1 Accent 6" w:semiHidden="0" w:uiPriority="63" w:unhideWhenUsed="0"/>
+    <w:lsdException w:name="Medium Shading 2 Accent 6" w:semiHidden="0" w:uiPriority="64" w:unhideWhenUsed="0"/>
+    <w:lsdException w:name="Medium List 1 Accent 6" w:semiHidden="0" w:uiPriority="65" w:unhideWhenUsed="0"/>
+    <w:lsdException w:name="Medium List 2 Accent 6" w:semiHidden="0" w:uiPriority="66" w:unhideWhenUsed="0"/>
+    <w:lsdException w:name="Medium Grid 1 Accent 6" w:semiHidden="0" w:uiPriority="67" w:unhideWhenUsed="0"/>
+    <w:lsdException w:name="Medium Grid 2 Accent 6" w:semiHidden="0" w:uiPriority="68" w:unhideWhenUsed="0"/>
+    <w:lsdException w:name="Medium Grid 3 Accent 6" w:semiHidden="0" w:uiPriority="69" w:unhideWhenUsed="0"/>
+    <w:lsdException w:name="Dark List Accent 6" w:semiHidden="0" w:uiPriority="70" w:unhideWhenUsed="0"/>
+    <w:lsdException w:name="Colorful Shading Accent 6" w:semiHidden="0" w:uiPriority="71" w:unhideWhenUsed="0"/>
+    <w:lsdException w:name="Colorful List Accent 6" w:semiHidden="0" w:uiPriority="72" w:unhideWhenUsed="0"/>
+    <w:lsdException w:name="Colorful Grid Accent 6" w:semiHidden="0" w:uiPriority="73" w:unhideWhenUsed="0"/>
+    <w:lsdException w:name="Subtle Emphasis" w:semiHidden="0" w:uiPriority="19" w:unhideWhenUsed="0" w:qFormat="1"/>
+    <w:lsdException w:name="Intense Emphasis" w:semiHidden="0" w:uiPriority="21" w:unhideWhenUsed="0" w:qFormat="1"/>
+    <w:lsdException w:name="Subtle Reference" w:semiHidden="0" w:uiPriority="31" w:unhideWhenUsed="0" w:qFormat="1"/>
+    <w:lsdException w:name="Intense Reference" w:semiHidden="0" w:uiPriority="32" w:unhideWhenUsed="0" w:qFormat="1"/>
+    <w:lsdException w:name="Book Title" w:semiHidden="0" w:uiPriority="33" w:unhideWhenUsed="0" w:qFormat="1"/>
+    <w:lsdException w:name="Bibliography" w:uiPriority="37"/>
+    <w:lsdException w:name="TOC Heading" w:uiPriority="39" w:qFormat="1"/>
+  </w:latentStyles>
+  <w:style w:type="paragraph" w:default="1" w:styleId="Normal">
+    <w:name w:val="Normal"/>
+    <w:qFormat/>
+    <w:rsid w:val="00826945"/>
+    <w:pPr>
+      <w:jc w:val="left"/>
+    </w:pPr>
+    <w:rPr>
+      <w:rFonts w:ascii="Times New Roman" w:eastAsia="Times New Roman" w:hAnsi="Times New Roman" w:cs="Times New Roman"/>
+      <w:sz w:val="24"/>
+      <w:szCs w:val="24"/>
+      <w:lang w:val="en-GB"/>
+    </w:rPr>
+  </w:style>
+  <w:style w:type="paragraph" w:styleId="Heading1">
+    <w:name w:val="heading 1"/>
+    <w:basedOn w:val="Normal"/>
+    <w:next w:val="Normal"/>
+    <w:link w:val="Heading1Char"/>
+    <w:uiPriority w:val="9"/>
+    <w:qFormat/>
+    <w:rsid w:val="005B22F7"/>
+    <w:pPr>
+      <w:keepNext/>
+      <w:keepLines/>
+      <w:spacing w:before="480"/>
+      <w:outlineLvl w:val="0"/>
+    </w:pPr>
+    <w:rPr>
+      <w:rFonts w:asciiTheme="majorHAnsi" w:eastAsiaTheme="majorEastAsia" w:hAnsiTheme="majorHAnsi" w:cstheme="majorBidi"/>
+      <w:b/>
+      <w:bCs/>
+      <w:color w:val="AA5906" w:themeColor="accent1" w:themeShade="B5"/>
+      <w:sz w:val="32"/>
+      <w:szCs w:val="32"/>
+    </w:rPr>
+  </w:style>
+  <w:style w:type="character" w:default="1" w:styleId="DefaultParagraphFont">
+    <w:name w:val="Default Paragraph Font"/>
+    <w:uiPriority w:val="1"/>
+    <w:semiHidden/>
+    <w:unhideWhenUsed/>
+  </w:style>
+  <w:style w:type="table" w:default="1" w:styleId="TableNormal">
+    <w:name w:val="Normal Table"/>
+    <w:uiPriority w:val="99"/>
+    <w:semiHidden/>
+    <w:unhideWhenUsed/>
+    <w:tblPr>
+      <w:tblInd w:w="0" w:type="dxa"/>
+      <w:tblCellMar>
+        <w:top w:w="0" w:type="dxa"/>
+        <w:left w:w="108" w:type="dxa"/>
+        <w:bottom w:w="0" w:type="dxa"/>
+        <w:right w:w="108" w:type="dxa"/>
+      </w:tblCellMar>
+    </w:tblPr>
+  </w:style>
+  <w:style w:type="numbering" w:default="1" w:styleId="NoList">
+    <w:name w:val="No List"/>
+    <w:uiPriority w:val="99"/>
+    <w:semiHidden/>
+    <w:unhideWhenUsed/>
+  </w:style>
+  <w:style w:type="table" w:customStyle="1" w:styleId="Style1">
+    <w:name w:val="Style1"/>
+    <w:uiPriority w:val="99"/>
+    <w:qFormat/>
+    <w:rsid w:val="005D62EF"/>
+    <w:rPr>
+      <w:rFonts w:ascii="Trebuchet MS" w:eastAsiaTheme="majorEastAsia" w:hAnsi="Trebuchet MS" w:cstheme="majorBidi"/>
+      <w:color w:val="000000" w:themeColor="text1"/>
+      <w:sz w:val="20"/>
+      <w:szCs w:val="20"/>
+    </w:rPr>
+    <w:tblPr>
+      <w:tblStyleRowBandSize w:val="1"/>
+      <w:tblStyleColBandSize w:val="1"/>
+      <w:tblInd w:w="0" w:type="dxa"/>
+      <w:tblBorders>
+        <w:top w:val="single" w:sz="4" w:space="0" w:color="auto"/>
+        <w:left w:val="single" w:sz="4" w:space="0" w:color="auto"/>
+        <w:bottom w:val="single" w:sz="4" w:space="0" w:color="auto"/>
+        <w:right w:val="single" w:sz="4" w:space="0" w:color="auto"/>
+        <w:insideH w:val="single" w:sz="4" w:space="0" w:color="auto"/>
+        <w:insideV w:val="single" w:sz="4" w:space="0" w:color="auto"/>
+      </w:tblBorders>
+      <w:tblCellMar>
+        <w:top w:w="0" w:type="dxa"/>
+        <w:left w:w="108" w:type="dxa"/>
+        <w:bottom w:w="0" w:type="dxa"/>
+        <w:right w:w="108" w:type="dxa"/>
+      </w:tblCellMar>
+    </w:tblPr>
+    <w:tcPr>
+      <w:shd w:val="clear" w:color="auto" w:fill="D6D6D6" w:themeFill="text2" w:themeFillTint="33"/>
+    </w:tcPr>
+    <w:tblStylePr w:type="firstRow">
+      <w:rPr>
+        <w:b/>
+        <w:bCs/>
+        <w:sz w:val="24"/>
+        <w:szCs w:val="24"/>
+      </w:rPr>
+      <w:tblPr/>
+      <w:tcPr>
+        <w:tcBorders>
+          <w:top w:val="nil"/>
+          <w:left w:val="nil"/>
+          <w:bottom w:val="single" w:sz="24" w:space="0" w:color="C19859" w:themeColor="accent6"/>
+          <w:right w:val="nil"/>
+          <w:insideH w:val="nil"/>
+          <w:insideV w:val="nil"/>
+          <w:tl2br w:val="none" w:sz="0" w:space="0" w:color="auto"/>
+          <w:tr2bl w:val="none" w:sz="0" w:space="0" w:color="auto"/>
+        </w:tcBorders>
+        <w:shd w:val="clear" w:color="auto" w:fill="FFFFFF" w:themeFill="background1"/>
+      </w:tcPr>
+    </w:tblStylePr>
+    <w:tblStylePr w:type="lastRow">
+      <w:rPr>
+        <w:b/>
+        <w:bCs/>
+      </w:rPr>
+      <w:tblPr/>
+      <w:tcPr>
+        <w:tcBorders>
+          <w:top w:val="single" w:sz="6" w:space="0" w:color="000000"/>
+          <w:left w:val="nil"/>
+          <w:bottom w:val="nil"/>
+          <w:right w:val="nil"/>
+          <w:insideH w:val="nil"/>
+          <w:insideV w:val="nil"/>
+          <w:tl2br w:val="none" w:sz="0" w:space="0" w:color="auto"/>
+          <w:tr2bl w:val="none" w:sz="0" w:space="0" w:color="auto"/>
+        </w:tcBorders>
+        <w:shd w:val="clear" w:color="auto" w:fill="FFFFFF" w:themeFill="background1"/>
+      </w:tcPr>
+    </w:tblStylePr>
+    <w:tblStylePr w:type="firstCol">
+      <w:rPr>
+        <w:b/>
+        <w:bCs/>
+      </w:rPr>
+      <w:tblPr/>
+      <w:tcPr>
+        <w:tcBorders>
+          <w:top w:val="nil"/>
+          <w:left w:val="nil"/>
+          <w:bottom w:val="nil"/>
+          <w:right w:val="single" w:sz="8" w:space="0" w:color="C19859" w:themeColor="accent6"/>
+          <w:insideH w:val="nil"/>
+          <w:insideV w:val="nil"/>
+          <w:tl2br w:val="none" w:sz="0" w:space="0" w:color="auto"/>
+          <w:tr2bl w:val="none" w:sz="0" w:space="0" w:color="auto"/>
+        </w:tcBorders>
+        <w:shd w:val="clear" w:color="auto" w:fill="FFFFFF" w:themeFill="background1"/>
+      </w:tcPr>
+    </w:tblStylePr>
+    <w:tblStylePr w:type="lastCol">
+      <w:rPr>
+        <w:b/>
+        <w:bCs/>
+      </w:rPr>
+      <w:tblPr/>
+      <w:tcPr>
+        <w:tcBorders>
+          <w:top w:val="nil"/>
+          <w:left w:val="single" w:sz="8" w:space="0" w:color="C19859" w:themeColor="accent6"/>
+          <w:bottom w:val="nil"/>
+          <w:right w:val="nil"/>
+          <w:insideH w:val="nil"/>
+          <w:insideV w:val="nil"/>
+          <w:tl2br w:val="none" w:sz="0" w:space="0" w:color="auto"/>
+          <w:tr2bl w:val="none" w:sz="0" w:space="0" w:color="auto"/>
+        </w:tcBorders>
+        <w:shd w:val="clear" w:color="auto" w:fill="FFFFFF" w:themeFill="background1"/>
+      </w:tcPr>
+    </w:tblStylePr>
+    <w:tblStylePr w:type="band1Vert">
+      <w:tblPr/>
+      <w:tcPr>
+        <w:tcBorders>
+          <w:left w:val="nil"/>
+          <w:right w:val="nil"/>
+          <w:insideH w:val="nil"/>
+          <w:insideV w:val="nil"/>
+        </w:tcBorders>
+        <w:shd w:val="clear" w:color="auto" w:fill="EFE5D6" w:themeFill="accent6" w:themeFillTint="3F"/>
+      </w:tcPr>
+    </w:tblStylePr>
+    <w:tblStylePr w:type="band1Horz">
+      <w:tblPr/>
+      <w:tcPr>
+        <w:tcBorders>
+          <w:top w:val="nil"/>
+          <w:bottom w:val="nil"/>
+          <w:insideH w:val="nil"/>
+          <w:insideV w:val="nil"/>
+        </w:tcBorders>
+        <w:shd w:val="clear" w:color="auto" w:fill="EFE5D6" w:themeFill="accent6" w:themeFillTint="3F"/>
+      </w:tcPr>
+    </w:tblStylePr>
+    <w:tblStylePr w:type="nwCell">
+      <w:tblPr/>
+      <w:tcPr>
+        <w:shd w:val="clear" w:color="auto" w:fill="FFFFFF" w:themeFill="background1"/>
+      </w:tcPr>
+    </w:tblStylePr>
+    <w:tblStylePr w:type="swCell">
+      <w:tblPr/>
+      <w:tcPr>
+        <w:tcBorders>
+          <w:top w:val="nil"/>
+        </w:tcBorders>
+      </w:tcPr>
+    </w:tblStylePr>
+  </w:style>
+  <w:style w:type="table" w:styleId="MediumList2-Accent6">
+    <w:name w:val="Medium List 2 Accent 6"/>
+    <w:basedOn w:val="TableNormal"/>
+    <w:uiPriority w:val="66"/>
+    <w:rsid w:val="005D62EF"/>
+    <w:rPr>
+      <w:rFonts w:asciiTheme="majorHAnsi" w:eastAsiaTheme="majorEastAsia" w:hAnsiTheme="majorHAnsi" w:cstheme="majorBidi"/>
+      <w:color w:val="000000" w:themeColor="text1"/>
+    </w:rPr>
+    <w:tblPr>
+      <w:tblStyleRowBandSize w:val="1"/>
+      <w:tblStyleColBandSize w:val="1"/>
+      <w:tblBorders>
+        <w:top w:val="single" w:sz="8" w:space="0" w:color="C19859" w:themeColor="accent6"/>
+        <w:left w:val="single" w:sz="8" w:space="0" w:color="C19859" w:themeColor="accent6"/>
+        <w:bottom w:val="single" w:sz="8" w:space="0" w:color="C19859" w:themeColor="accent6"/>
+        <w:right w:val="single" w:sz="8" w:space="0" w:color="C19859" w:themeColor="accent6"/>
+      </w:tblBorders>
+    </w:tblPr>
+    <w:tblStylePr w:type="firstRow">
+      <w:rPr>
+        <w:sz w:val="24"/>
+        <w:szCs w:val="24"/>
+      </w:rPr>
+      <w:tblPr/>
+      <w:tcPr>
+        <w:tcBorders>
+          <w:top w:val="nil"/>
+          <w:left w:val="nil"/>
+          <w:bottom w:val="single" w:sz="24" w:space="0" w:color="C19859" w:themeColor="accent6"/>
+          <w:right w:val="nil"/>
+          <w:insideH w:val="nil"/>
+          <w:insideV w:val="nil"/>
+        </w:tcBorders>
+        <w:shd w:val="clear" w:color="auto" w:fill="FFFFFF" w:themeFill="background1"/>
+      </w:tcPr>
+    </w:tblStylePr>
+    <w:tblStylePr w:type="lastRow">
+      <w:tblPr/>
+      <w:tcPr>
+        <w:tcBorders>
+          <w:top w:val="single" w:sz="8" w:space="0" w:color="C19859" w:themeColor="accent6"/>
+          <w:left w:val="nil"/>
+          <w:bottom w:val="nil"/>
+          <w:right w:val="nil"/>
+          <w:insideH w:val="nil"/>
+          <w:insideV w:val="nil"/>
+        </w:tcBorders>
+        <w:shd w:val="clear" w:color="auto" w:fill="FFFFFF" w:themeFill="background1"/>
+      </w:tcPr>
+    </w:tblStylePr>
+    <w:tblStylePr w:type="firstCol">
+      <w:tblPr/>
+      <w:tcPr>
+        <w:tcBorders>
+          <w:top w:val="nil"/>
+          <w:left w:val="nil"/>
+          <w:bottom w:val="nil"/>
+          <w:right w:val="single" w:sz="8" w:space="0" w:color="C19859" w:themeColor="accent6"/>
+          <w:insideH w:val="nil"/>
+          <w:insideV w:val="nil"/>
+        </w:tcBorders>
+        <w:shd w:val="clear" w:color="auto" w:fill="FFFFFF" w:themeFill="background1"/>
+      </w:tcPr>
+    </w:tblStylePr>
+    <w:tblStylePr w:type="lastCol">
+      <w:tblPr/>
+      <w:tcPr>
+        <w:tcBorders>
+          <w:top w:val="nil"/>
+          <w:left w:val="single" w:sz="8" w:space="0" w:color="C19859" w:themeColor="accent6"/>
+          <w:bottom w:val="nil"/>
+          <w:right w:val="nil"/>
+          <w:insideH w:val="nil"/>
+          <w:insideV w:val="nil"/>
+        </w:tcBorders>
+        <w:shd w:val="clear" w:color="auto" w:fill="FFFFFF" w:themeFill="background1"/>
+      </w:tcPr>
+    </w:tblStylePr>
+    <w:tblStylePr w:type="band1Vert">
+      <w:tblPr/>
+      <w:tcPr>
+        <w:tcBorders>
+          <w:left w:val="nil"/>
+          <w:right w:val="nil"/>
+          <w:insideH w:val="nil"/>
+          <w:insideV w:val="nil"/>
+        </w:tcBorders>
+        <w:shd w:val="clear" w:color="auto" w:fill="EFE5D6" w:themeFill="accent6" w:themeFillTint="3F"/>
+      </w:tcPr>
+    </w:tblStylePr>
+    <w:tblStylePr w:type="band1Horz">
+      <w:tblPr/>
+      <w:tcPr>
+        <w:tcBorders>
+          <w:top w:val="nil"/>
+          <w:bottom w:val="nil"/>
+          <w:insideH w:val="nil"/>
+          <w:insideV w:val="nil"/>
+        </w:tcBorders>
+        <w:shd w:val="clear" w:color="auto" w:fill="EFE5D6" w:themeFill="accent6" w:themeFillTint="3F"/>
+      </w:tcPr>
+    </w:tblStylePr>
+    <w:tblStylePr w:type="nwCell">
+      <w:tblPr/>
+      <w:tcPr>
+        <w:shd w:val="clear" w:color="auto" w:fill="FFFFFF" w:themeFill="background1"/>
+      </w:tcPr>
+    </w:tblStylePr>
+    <w:tblStylePr w:type="swCell">
+      <w:tblPr/>
+      <w:tcPr>
+        <w:tcBorders>
+          <w:top w:val="nil"/>
+        </w:tcBorders>
+      </w:tcPr>
+    </w:tblStylePr>
+  </w:style>
+  <w:style w:type="paragraph" w:styleId="Title">
+    <w:name w:val="Title"/>
+    <w:basedOn w:val="Normal"/>
+    <w:next w:val="Normal"/>
+    <w:link w:val="TitleChar"/>
+    <w:qFormat/>
+    <w:rsid w:val="00F12D52"/>
+    <w:pPr>
+      <w:pBdr>
+        <w:bottom w:val="single" w:sz="8" w:space="4" w:color="F07F09" w:themeColor="accent1"/>
+      </w:pBdr>
+      <w:spacing w:after="300"/>
+      <w:contextualSpacing/>
+    </w:pPr>
+    <w:rPr>
+      <w:rFonts w:asciiTheme="majorHAnsi" w:eastAsiaTheme="majorEastAsia" w:hAnsiTheme="majorHAnsi" w:cstheme="majorBidi"/>
+      <w:color w:val="252525" w:themeColor="text2" w:themeShade="BF"/>
+      <w:spacing w:val="5"/>
+      <w:kern w:val="28"/>
+      <w:sz w:val="52"/>
+      <w:szCs w:val="52"/>
+    </w:rPr>
+  </w:style>
+  <w:style w:type="character" w:customStyle="1" w:styleId="TitleChar">
+    <w:name w:val="Title Char"/>
+    <w:basedOn w:val="DefaultParagraphFont"/>
+    <w:link w:val="Title"/>
+    <w:rsid w:val="00F12D52"/>
+    <w:rPr>
+      <w:rFonts w:asciiTheme="majorHAnsi" w:eastAsiaTheme="majorEastAsia" w:hAnsiTheme="majorHAnsi" w:cstheme="majorBidi"/>
+      <w:color w:val="252525" w:themeColor="text2" w:themeShade="BF"/>
+      <w:spacing w:val="5"/>
+      <w:kern w:val="28"/>
+      <w:sz w:val="52"/>
+      <w:szCs w:val="52"/>
+    </w:rPr>
+  </w:style>
+  <w:style w:type="paragraph" w:styleId="Header">
+    <w:name w:val="header"/>
+    <w:basedOn w:val="Normal"/>
+    <w:link w:val="HeaderChar"/>
+    <w:rsid w:val="00826945"/>
+    <w:rPr>
+      <w:lang w:val="en-US"/>
+    </w:rPr>
+  </w:style>
+  <w:style w:type="character" w:customStyle="1" w:styleId="HeaderChar">
+    <w:name w:val="Header Char"/>
+    <w:basedOn w:val="DefaultParagraphFont"/>
+    <w:link w:val="Header"/>
+    <w:rsid w:val="00826945"/>
+    <w:rPr>
+      <w:rFonts w:ascii="Times New Roman" w:eastAsia="Times New Roman" w:hAnsi="Times New Roman" w:cs="Times New Roman"/>
+      <w:sz w:val="24"/>
+      <w:szCs w:val="24"/>
+    </w:rPr>
+  </w:style>
+  <w:style w:type="character" w:styleId="Strong">
+    <w:name w:val="Strong"/>
+    <w:basedOn w:val="DefaultParagraphFont"/>
+    <w:qFormat/>
+    <w:rsid w:val="00826945"/>
+    <w:rPr>
+      <w:b/>
+      <w:bCs/>
+    </w:rPr>
+  </w:style>
+  <w:style w:type="paragraph" w:styleId="ListParagraph">
+    <w:name w:val="List Paragraph"/>
+    <w:basedOn w:val="Normal"/>
+    <w:uiPriority w:val="34"/>
+    <w:qFormat/>
+    <w:rsid w:val="00A24F08"/>
+    <w:pPr>
+      <w:ind w:left="720"/>
+      <w:contextualSpacing/>
+    </w:pPr>
+  </w:style>
+  <w:style w:type="character" w:styleId="Hyperlink">
+    <w:name w:val="Hyperlink"/>
+    <w:basedOn w:val="DefaultParagraphFont"/>
+    <w:uiPriority w:val="99"/>
+    <w:unhideWhenUsed/>
+    <w:rsid w:val="001B0B16"/>
+    <w:rPr>
+      <w:color w:val="6B9F25" w:themeColor="hyperlink"/>
+      <w:u w:val="single"/>
+    </w:rPr>
+  </w:style>
+  <w:style w:type="character" w:customStyle="1" w:styleId="Heading1Char">
+    <w:name w:val="Heading 1 Char"/>
+    <w:basedOn w:val="DefaultParagraphFont"/>
+    <w:link w:val="Heading1"/>
+    <w:uiPriority w:val="9"/>
+    <w:rsid w:val="005B22F7"/>
+    <w:rPr>
+      <w:rFonts w:asciiTheme="majorHAnsi" w:eastAsiaTheme="majorEastAsia" w:hAnsiTheme="majorHAnsi" w:cstheme="majorBidi"/>
+      <w:b/>
+      <w:bCs/>
+      <w:color w:val="AA5906" w:themeColor="accent1" w:themeShade="B5"/>
+      <w:sz w:val="32"/>
+      <w:szCs w:val="32"/>
+      <w:lang w:val="en-GB"/>
+    </w:rPr>
+  </w:style>
+  <w:style w:type="character" w:styleId="FollowedHyperlink">
+    <w:name w:val="FollowedHyperlink"/>
+    <w:basedOn w:val="DefaultParagraphFont"/>
+    <w:uiPriority w:val="99"/>
+    <w:semiHidden/>
+    <w:unhideWhenUsed/>
+    <w:rsid w:val="00334CD5"/>
+    <w:rPr>
+      <w:color w:val="B26B02" w:themeColor="followedHyperlink"/>
+      <w:u w:val="single"/>
     </w:rPr>
   </w:style>
 </w:styles>
@@ -5521,7 +6356,7 @@
 </file>
 
 <file path=customXml/itemProps2.xml><?xml version="1.0" encoding="utf-8"?>
-<ds:datastoreItem xmlns:ds="http://schemas.openxmlformats.org/officeDocument/2006/customXml" ds:itemID="{17E1B8AB-66E1-41E2-BBC7-34C2250FD31F}">
+<ds:datastoreItem xmlns:ds="http://schemas.openxmlformats.org/officeDocument/2006/customXml" ds:itemID="{73BA7C6B-4DEC-44F6-84D7-FDFADFB98D02}">
   <ds:schemaRefs>
     <ds:schemaRef ds:uri="http://schemas.openxmlformats.org/officeDocument/2006/bibliography"/>
   </ds:schemaRefs>

</xml_diff>